<commit_message>
Updated Checkpoints after Dataset Change
</commit_message>
<xml_diff>
--- a/Checkpoint 1 John Jung.docx
+++ b/Checkpoint 1 John Jung.docx
@@ -34,7 +34,19 @@
         <w:t xml:space="preserve"> </w:t>
       </w:r>
       <w:r>
-        <w:t xml:space="preserve">Using a restaurant’s sales data to identify key revenue generating metrics. Goal: Focus the business on sales items and sales times that bring in the most money. </w:t>
+        <w:t xml:space="preserve">Using real customer behaviors </w:t>
+      </w:r>
+      <w:r>
+        <w:t>on</w:t>
+      </w:r>
+      <w:r>
+        <w:t xml:space="preserve"> an online marketplace to gain insights </w:t>
+      </w:r>
+      <w:r>
+        <w:t>into</w:t>
+      </w:r>
+      <w:r>
+        <w:t xml:space="preserve"> consumer buying and retention.</w:t>
       </w:r>
     </w:p>
     <w:p>
@@ -47,14 +59,47 @@
       <w:r>
         <w:t xml:space="preserve"> </w:t>
       </w:r>
+      <w:r>
+        <w:t> </w:t>
+      </w:r>
       <w:hyperlink r:id="rId4" w:history="1">
         <w:r>
           <w:rPr>
             <w:rStyle w:val="Hyperlink"/>
           </w:rPr>
-          <w:t>Restaurant Sales report (kaggle.com)</w:t>
+          <w:t>https://www.kaggle.com/datasets/retailrocket/e</w:t>
+        </w:r>
+        <w:r>
+          <w:rPr>
+            <w:rStyle w:val="Hyperlink"/>
+          </w:rPr>
+          <w:t>c</w:t>
+        </w:r>
+        <w:r>
+          <w:rPr>
+            <w:rStyle w:val="Hyperlink"/>
+          </w:rPr>
+          <w:t>ommerce-dataset</w:t>
         </w:r>
       </w:hyperlink>
+    </w:p>
+    <w:p>
+      <w:pPr>
+        <w:jc w:val="center"/>
+      </w:pPr>
+    </w:p>
+    <w:p>
+      <w:pPr>
+        <w:jc w:val="center"/>
+      </w:pPr>
+    </w:p>
+    <w:p>
+      <w:pPr>
+        <w:jc w:val="center"/>
+      </w:pPr>
+      <w:r>
+        <w:t xml:space="preserve"> </w:t>
+      </w:r>
     </w:p>
     <w:p>
       <w:pPr>
@@ -1015,6 +1060,18 @@
       <w:shd w:val="clear" w:color="auto" w:fill="E1DFDD"/>
     </w:rPr>
   </w:style>
+  <w:style w:type="character" w:styleId="FollowedHyperlink">
+    <w:name w:val="FollowedHyperlink"/>
+    <w:basedOn w:val="DefaultParagraphFont"/>
+    <w:uiPriority w:val="99"/>
+    <w:semiHidden/>
+    <w:unhideWhenUsed/>
+    <w:rsid w:val="00210C7C"/>
+    <w:rPr>
+      <w:color w:val="96607D" w:themeColor="followedHyperlink"/>
+      <w:u w:val="single"/>
+    </w:rPr>
+  </w:style>
 </w:styles>
 </file>
 

</xml_diff>